<commit_message>
Update SetInputPeriod and SetOutputPeriod command documentation to reflect new modifiers for DateTime parsing, including setting time zone.
</commit_message>
<xml_diff>
--- a/doc/UserManual/Word/60_Command_SetInputPeriod.docx
+++ b/doc/UserManual/Word/60_Command_SetInputPeriod.docx
@@ -32,8 +32,13 @@
         <w:pStyle w:val="RTiSWDocChapterSubtitle"/>
       </w:pPr>
       <w:r>
-        <w:t>Set the period for reading time series from files and querying from databases</w:t>
-      </w:r>
+        <w:t xml:space="preserve">Set the period for reading time series from files and querying from </w:t>
+      </w:r>
+      <w:r>
+        <w:t>datastores</w:t>
+      </w:r>
+      <w:bookmarkStart w:id="0" w:name="_GoBack"/>
+      <w:bookmarkEnd w:id="0"/>
     </w:p>
     <w:p>
       <w:pPr>
@@ -49,31 +54,40 @@
         <w:t>.</w:t>
       </w:r>
       <w:r>
-        <w:t>02</w:t>
+        <w:t>1</w:t>
+      </w:r>
+      <w:r>
+        <w:t>2</w:t>
       </w:r>
       <w:r>
         <w:t>.0</w:t>
       </w:r>
       <w:r>
-        <w:t>3</w:t>
+        <w:t>0</w:t>
       </w:r>
       <w:r>
         <w:t>, 20</w:t>
       </w:r>
       <w:r>
-        <w:t>15</w:t>
+        <w:t>1</w:t>
+      </w:r>
+      <w:r>
+        <w:t>6</w:t>
       </w:r>
       <w:r>
         <w:t>-</w:t>
       </w:r>
       <w:r>
-        <w:t>05</w:t>
+        <w:t>0</w:t>
+      </w:r>
+      <w:r>
+        <w:t>7</w:t>
       </w:r>
       <w:r>
         <w:t>-</w:t>
       </w:r>
       <w:r>
-        <w:t>27</w:t>
+        <w:t>31</w:t>
       </w:r>
     </w:p>
     <w:p>
@@ -133,12 +147,7 @@
         <w:t xml:space="preserve">in most cases </w:t>
       </w:r>
       <w:r>
-        <w:t>is to read/query all available data so that all data are available f</w:t>
-      </w:r>
-      <w:bookmarkStart w:id="0" w:name="_GoBack"/>
-      <w:bookmarkEnd w:id="0"/>
-      <w:r>
-        <w:t xml:space="preserve">or analysis and data filling.  However, a shorter period may be desirable to increase performance (e.g., when processing real-time data) or to force matching a historical period.  </w:t>
+        <w:t xml:space="preserve">is to read/query all available data so that all data are available for analysis and data filling.  However, a shorter period may be desirable to increase performance (e.g., when processing real-time data) or to force matching a historical period.  </w:t>
       </w:r>
       <w:r>
         <w:t xml:space="preserve">It may be necessary to set the input period if the default for a </w:t>
@@ -203,9 +212,9 @@
         </w:rPr>
         <w:drawing>
           <wp:inline distT="0" distB="0" distL="0" distR="0">
-            <wp:extent cx="5943600" cy="3815080"/>
+            <wp:extent cx="5943600" cy="3625850"/>
             <wp:effectExtent l="0" t="0" r="0" b="0"/>
-            <wp:docPr id="1" name="Picture 1"/>
+            <wp:docPr id="2" name="Picture 2"/>
             <wp:cNvGraphicFramePr>
               <a:graphicFrameLocks xmlns:a="http://schemas.openxmlformats.org/drawingml/2006/main" noChangeAspect="1"/>
             </wp:cNvGraphicFramePr>
@@ -213,7 +222,7 @@
               <a:graphicData uri="http://schemas.openxmlformats.org/drawingml/2006/picture">
                 <pic:pic xmlns:pic="http://schemas.openxmlformats.org/drawingml/2006/picture">
                   <pic:nvPicPr>
-                    <pic:cNvPr id="1" name="command_SetInputPeriod.png"/>
+                    <pic:cNvPr id="2" name="command_SetInputPeriod.png"/>
                     <pic:cNvPicPr/>
                   </pic:nvPicPr>
                   <pic:blipFill>
@@ -231,7 +240,7 @@
                   <pic:spPr>
                     <a:xfrm>
                       <a:off x="0" y="0"/>
-                      <a:ext cx="5943600" cy="3815080"/>
+                      <a:ext cx="5943600" cy="3625850"/>
                     </a:xfrm>
                     <a:prstGeom prst="rect">
                       <a:avLst/>
@@ -282,6 +291,12 @@
     <w:p/>
     <w:p>
       <w:r>
+        <w:br w:type="page"/>
+      </w:r>
+    </w:p>
+    <w:p>
+      <w:r>
+        <w:lastRenderedPageBreak/>
         <w:t>The command syntax is as follows:</w:t>
       </w:r>
     </w:p>
@@ -355,22 +370,9 @@
     <w:p/>
     <w:p>
       <w:pPr>
-        <w:rPr>
-          <w:rFonts w:ascii="Arial" w:hAnsi="Arial"/>
-          <w:b/>
-          <w:sz w:val="20"/>
-        </w:rPr>
-      </w:pPr>
-      <w:r>
-        <w:br w:type="page"/>
-      </w:r>
-    </w:p>
-    <w:p>
-      <w:pPr>
         <w:pStyle w:val="RTiSWDocFigureTableTitle"/>
       </w:pPr>
       <w:r>
-        <w:lastRenderedPageBreak/>
         <w:t>Command Parameters</w:t>
       </w:r>
     </w:p>
@@ -391,8 +393,8 @@
       </w:tblPr>
       <w:tblGrid>
         <w:gridCol w:w="2197"/>
-        <w:gridCol w:w="4329"/>
-        <w:gridCol w:w="2745"/>
+        <w:gridCol w:w="5088"/>
+        <w:gridCol w:w="1986"/>
       </w:tblGrid>
       <w:tr>
         <w:trPr>
@@ -414,7 +416,7 @@
         </w:tc>
         <w:tc>
           <w:tcPr>
-            <w:tcW w:w="4329" w:type="dxa"/>
+            <w:tcW w:w="5088" w:type="dxa"/>
             <w:shd w:val="clear" w:color="auto" w:fill="C0C0C0"/>
           </w:tcPr>
           <w:p>
@@ -428,7 +430,7 @@
         </w:tc>
         <w:tc>
           <w:tcPr>
-            <w:tcW w:w="2745" w:type="dxa"/>
+            <w:tcW w:w="1986" w:type="dxa"/>
             <w:shd w:val="clear" w:color="auto" w:fill="C0C0C0"/>
           </w:tcPr>
           <w:p>
@@ -467,7 +469,7 @@
         </w:tc>
         <w:tc>
           <w:tcPr>
-            <w:tcW w:w="4329" w:type="dxa"/>
+            <w:tcW w:w="5088" w:type="dxa"/>
           </w:tcPr>
           <w:p>
             <w:r>
@@ -606,7 +608,7 @@
         </w:tc>
         <w:tc>
           <w:tcPr>
-            <w:tcW w:w="2745" w:type="dxa"/>
+            <w:tcW w:w="1986" w:type="dxa"/>
           </w:tcPr>
           <w:p>
             <w:r>
@@ -641,173 +643,31 @@
         </w:tc>
         <w:tc>
           <w:tcPr>
-            <w:tcW w:w="4329" w:type="dxa"/>
+            <w:tcW w:w="5088" w:type="dxa"/>
           </w:tcPr>
           <w:p>
             <w:r>
-              <w:t>The date/time to end reading/querying time series data, one of:</w:t>
-            </w:r>
-          </w:p>
-          <w:p>
-            <w:pPr>
-              <w:numPr>
-                <w:ilvl w:val="0"/>
-                <w:numId w:val="1"/>
-              </w:numPr>
-            </w:pPr>
-            <w:r>
-              <w:t>A date/time string (see dialog above for examples).</w:t>
-            </w:r>
-          </w:p>
-          <w:p>
-            <w:pPr>
-              <w:numPr>
-                <w:ilvl w:val="0"/>
-                <w:numId w:val="1"/>
-              </w:numPr>
-            </w:pPr>
+              <w:t>The date/time to end reading/querying time series data</w:t>
+            </w:r>
+            <w:r>
+              <w:t xml:space="preserve">.  See description for </w:t>
+            </w:r>
             <w:proofErr w:type="spellStart"/>
             <w:r>
               <w:rPr>
                 <w:rStyle w:val="RTiSWDocLiteralText"/>
               </w:rPr>
-              <w:t>CurrentToYear</w:t>
+              <w:t>InputStart</w:t>
             </w:r>
             <w:proofErr w:type="spellEnd"/>
             <w:r>
-              <w:t xml:space="preserve">, </w:t>
-            </w:r>
-            <w:proofErr w:type="spellStart"/>
-            <w:r>
-              <w:rPr>
-                <w:rStyle w:val="RTiSWDocLiteralText"/>
-              </w:rPr>
-              <w:t>CurrentToMonth</w:t>
-            </w:r>
-            <w:proofErr w:type="spellEnd"/>
-            <w:r>
-              <w:t xml:space="preserve">, </w:t>
-            </w:r>
-            <w:proofErr w:type="spellStart"/>
-            <w:r>
-              <w:rPr>
-                <w:rStyle w:val="RTiSWDocLiteralText"/>
-              </w:rPr>
-              <w:t>CurrentToDay</w:t>
-            </w:r>
-            <w:proofErr w:type="spellEnd"/>
-            <w:r>
-              <w:t xml:space="preserve">, </w:t>
-            </w:r>
-            <w:proofErr w:type="spellStart"/>
-            <w:r>
-              <w:rPr>
-                <w:rStyle w:val="RTiSWDocLiteralText"/>
-              </w:rPr>
-              <w:t>CurrentToHour</w:t>
-            </w:r>
-            <w:proofErr w:type="spellEnd"/>
-            <w:r>
-              <w:t xml:space="preserve">, </w:t>
-            </w:r>
-            <w:proofErr w:type="spellStart"/>
-            <w:r>
-              <w:rPr>
-                <w:rStyle w:val="RTiSWDocLiteralText"/>
-              </w:rPr>
-              <w:t>CurrentToMinute</w:t>
-            </w:r>
-            <w:proofErr w:type="spellEnd"/>
-            <w:r>
-              <w:t>, indicating the current date/time to the specified precision.</w:t>
-            </w:r>
-          </w:p>
-          <w:p>
-            <w:pPr>
-              <w:numPr>
-                <w:ilvl w:val="0"/>
-                <w:numId w:val="1"/>
-              </w:numPr>
-            </w:pPr>
-            <w:r>
-              <w:t xml:space="preserve">A </w:t>
-            </w:r>
-            <w:r>
-              <w:rPr>
-                <w:rStyle w:val="RTiSWDocLiteralText"/>
-              </w:rPr>
-              <w:t>Current*</w:t>
-            </w:r>
-            <w:r>
-              <w:t xml:space="preserve"> value +- an interval, for example: </w:t>
-            </w:r>
-            <w:proofErr w:type="spellStart"/>
-            <w:r>
-              <w:rPr>
-                <w:rStyle w:val="RTiSWDocLiteralText"/>
-              </w:rPr>
-              <w:t>CurrentToMinute</w:t>
-            </w:r>
-            <w:proofErr w:type="spellEnd"/>
-            <w:r>
-              <w:rPr>
-                <w:rStyle w:val="RTiSWDocLiteralText"/>
-              </w:rPr>
-              <w:t xml:space="preserve"> – 7Day</w:t>
-            </w:r>
-          </w:p>
-          <w:p>
-            <w:pPr>
-              <w:numPr>
-                <w:ilvl w:val="0"/>
-                <w:numId w:val="1"/>
-              </w:numPr>
-            </w:pPr>
-            <w:r>
-              <w:t xml:space="preserve">An expression involving </w:t>
-            </w:r>
-            <w:proofErr w:type="spellStart"/>
-            <w:r>
-              <w:rPr>
-                <w:rStyle w:val="RTiSWDocLiteralText"/>
-              </w:rPr>
-              <w:t>InputStart</w:t>
-            </w:r>
-            <w:proofErr w:type="spellEnd"/>
-            <w:r>
-              <w:t xml:space="preserve">, used similar to the </w:t>
-            </w:r>
-            <w:r>
-              <w:rPr>
-                <w:rStyle w:val="RTiSWDocLiteralText"/>
-              </w:rPr>
-              <w:t>Current*</w:t>
-            </w:r>
-            <w:r>
-              <w:t xml:space="preserve"> values.</w:t>
-            </w:r>
-          </w:p>
-          <w:p>
-            <w:pPr>
-              <w:numPr>
-                <w:ilvl w:val="0"/>
-                <w:numId w:val="1"/>
-              </w:numPr>
-            </w:pPr>
-            <w:r>
-              <w:t xml:space="preserve">A processor property indicated with </w:t>
-            </w:r>
-            <w:r>
-              <w:rPr>
-                <w:rStyle w:val="RTiSWDocLiteralText"/>
-              </w:rPr>
-              <w:t>${Property}</w:t>
+              <w:t>.</w:t>
             </w:r>
           </w:p>
         </w:tc>
         <w:tc>
           <w:tcPr>
-            <w:tcW w:w="2745" w:type="dxa"/>
+            <w:tcW w:w="1986" w:type="dxa"/>
           </w:tcPr>
           <w:p>
             <w:r>
@@ -819,25 +679,120 @@
     </w:tbl>
     <w:p/>
     <w:p>
-      <w:r>
-        <w:t>A sample command</w:t>
-      </w:r>
-      <w:r>
-        <w:t xml:space="preserve"> file for historical data </w:t>
-      </w:r>
-      <w:r>
-        <w:t xml:space="preserve">from the State of Colorado’s </w:t>
+      <w:pPr>
+        <w:rPr>
+          <w:color w:val="000000"/>
+        </w:rPr>
+      </w:pPr>
+      <w:r>
+        <w:rPr>
+          <w:color w:val="000000"/>
+        </w:rPr>
+        <w:t xml:space="preserve">The </w:t>
       </w:r>
       <w:proofErr w:type="spellStart"/>
       <w:r>
-        <w:t>HydroBase</w:t>
+        <w:rPr>
+          <w:rStyle w:val="RTiSWDocLiteralText"/>
+        </w:rPr>
+        <w:t>CurrentToYear</w:t>
       </w:r>
       <w:proofErr w:type="spellEnd"/>
       <w:r>
-        <w:t xml:space="preserve"> </w:t>
-      </w:r>
-      <w:r>
-        <w:t>is as follows:</w:t>
+        <w:rPr>
+          <w:color w:val="000000"/>
+        </w:rPr>
+        <w:t xml:space="preserve"> and other special date/time values can be followed by modifiers, which can be chained together in any order.  For example, the following will adjust the current time rounded to 5 minutes into the future and set the time zone to blank:</w:t>
+      </w:r>
+    </w:p>
+    <w:p>
+      <w:pPr>
+        <w:rPr>
+          <w:color w:val="000000"/>
+        </w:rPr>
+      </w:pPr>
+    </w:p>
+    <w:p>
+      <w:pPr>
+        <w:rPr>
+          <w:rStyle w:val="RTiSWDocLiteralText"/>
+        </w:rPr>
+      </w:pPr>
+      <w:r>
+        <w:rPr>
+          <w:color w:val="000000"/>
+        </w:rPr>
+        <w:tab/>
+      </w:r>
+      <w:proofErr w:type="spellStart"/>
+      <w:proofErr w:type="gramStart"/>
+      <w:r>
+        <w:rPr>
+          <w:rStyle w:val="RTiSWDocLiteralText"/>
+        </w:rPr>
+        <w:t>CurrentToMinute.Round</w:t>
+      </w:r>
+      <w:proofErr w:type="spellEnd"/>
+      <w:r>
+        <w:rPr>
+          <w:rStyle w:val="RTiSWDocLiteralText"/>
+        </w:rPr>
+        <w:t>(</w:t>
+      </w:r>
+      <w:proofErr w:type="gramEnd"/>
+      <w:r>
+        <w:rPr>
+          <w:rStyle w:val="RTiSWDocLiteralText"/>
+        </w:rPr>
+        <w:t>5min).</w:t>
+      </w:r>
+      <w:proofErr w:type="spellStart"/>
+      <w:r>
+        <w:rPr>
+          <w:rStyle w:val="RTiSWDocLiteralText"/>
+        </w:rPr>
+        <w:t>RoundDirection</w:t>
+      </w:r>
+      <w:proofErr w:type="spellEnd"/>
+      <w:r>
+        <w:rPr>
+          <w:rStyle w:val="RTiSWDocLiteralText"/>
+        </w:rPr>
+        <w:t>(&gt;).</w:t>
+      </w:r>
+      <w:proofErr w:type="spellStart"/>
+      <w:r>
+        <w:rPr>
+          <w:rStyle w:val="RTiSWDocLiteralText"/>
+        </w:rPr>
+        <w:t>TimeZone</w:t>
+      </w:r>
+      <w:proofErr w:type="spellEnd"/>
+      <w:r>
+        <w:rPr>
+          <w:rStyle w:val="RTiSWDocLiteralText"/>
+        </w:rPr>
+        <w:t>()</w:t>
+      </w:r>
+    </w:p>
+    <w:p>
+      <w:pPr>
+        <w:rPr>
+          <w:color w:val="000000"/>
+        </w:rPr>
+      </w:pPr>
+    </w:p>
+    <w:p>
+      <w:pPr>
+        <w:pStyle w:val="RTiSWDocFigureTableTitle"/>
+      </w:pPr>
+      <w:proofErr w:type="spellStart"/>
+      <w:r>
+        <w:t>CurrentTo</w:t>
+      </w:r>
+      <w:proofErr w:type="spellEnd"/>
+      <w:r>
+        <w:t>* Modifiers</w:t>
       </w:r>
     </w:p>
     <w:p/>
@@ -856,7 +811,8 @@
         <w:tblLook w:val="0000" w:firstRow="0" w:lastRow="0" w:firstColumn="0" w:lastColumn="0" w:noHBand="0" w:noVBand="0"/>
       </w:tblPr>
       <w:tblGrid>
-        <w:gridCol w:w="9288"/>
+        <w:gridCol w:w="2461"/>
+        <w:gridCol w:w="6708"/>
       </w:tblGrid>
       <w:tr>
         <w:trPr>
@@ -864,161 +820,278 @@
         </w:trPr>
         <w:tc>
           <w:tcPr>
-            <w:tcW w:w="9288" w:type="dxa"/>
+            <w:tcW w:w="2197" w:type="dxa"/>
+            <w:shd w:val="clear" w:color="auto" w:fill="C0C0C0"/>
           </w:tcPr>
           <w:p>
             <w:pPr>
-              <w:pStyle w:val="PlainText"/>
+              <w:pStyle w:val="RTiSWDocTableHeading"/>
             </w:pPr>
-            <w:proofErr w:type="spellStart"/>
-            <w:r>
-              <w:t>SetInputPeriod</w:t>
-            </w:r>
-            <w:proofErr w:type="spellEnd"/>
-            <w:r>
-              <w:t>(</w:t>
-            </w:r>
-            <w:proofErr w:type="spellStart"/>
-            <w:r>
-              <w:t>InputStart</w:t>
-            </w:r>
-            <w:proofErr w:type="spellEnd"/>
-            <w:r>
-              <w:t>="1950-01",InputEnd="2000-09")</w:t>
+            <w:r>
+              <w:t>Modifier</w:t>
             </w:r>
           </w:p>
+        </w:tc>
+        <w:tc>
+          <w:tcPr>
+            <w:tcW w:w="6708" w:type="dxa"/>
+            <w:shd w:val="clear" w:color="auto" w:fill="C0C0C0"/>
+          </w:tcPr>
           <w:p>
             <w:pPr>
-              <w:pStyle w:val="PlainText"/>
+              <w:pStyle w:val="RTiSWDocTableHeading"/>
             </w:pPr>
             <w:r>
-              <w:t># 06754000 - SOUTH PLATTE RIVER NEAR KERSEY</w:t>
-            </w:r>
-          </w:p>
-          <w:p>
-            <w:pPr>
-              <w:pStyle w:val="PlainText"/>
-            </w:pPr>
-            <w:r>
-              <w:t>06754000.DWR.Streamflow.Month~HydroBase</w:t>
+              <w:t>Description</w:t>
             </w:r>
           </w:p>
         </w:tc>
       </w:tr>
-      <w:bookmarkEnd w:id="1"/>
-    </w:tbl>
-    <w:p>
-      <w:pPr>
-        <w:rPr>
-          <w:color w:val="C0C0C0"/>
-        </w:rPr>
-      </w:pPr>
-    </w:p>
-    <w:p>
-      <w:r>
-        <w:t>A sample command</w:t>
-      </w:r>
-      <w:r>
-        <w:t xml:space="preserve"> file for real-time data is as follows:</w:t>
-      </w:r>
-    </w:p>
-    <w:p/>
-    <w:tbl>
-      <w:tblPr>
-        <w:tblW w:w="9351" w:type="dxa"/>
-        <w:jc w:val="center"/>
-        <w:tblBorders>
-          <w:top w:val="single" w:sz="4" w:space="0" w:color="auto"/>
-          <w:left w:val="single" w:sz="4" w:space="0" w:color="auto"/>
-          <w:bottom w:val="single" w:sz="4" w:space="0" w:color="auto"/>
-          <w:right w:val="single" w:sz="4" w:space="0" w:color="auto"/>
-          <w:insideH w:val="single" w:sz="4" w:space="0" w:color="auto"/>
-          <w:insideV w:val="single" w:sz="4" w:space="0" w:color="auto"/>
-        </w:tblBorders>
-        <w:tblLook w:val="0000" w:firstRow="0" w:lastRow="0" w:firstColumn="0" w:lastColumn="0" w:noHBand="0" w:noVBand="0"/>
-      </w:tblPr>
-      <w:tblGrid>
-        <w:gridCol w:w="9351"/>
-      </w:tblGrid>
       <w:tr>
         <w:trPr>
           <w:jc w:val="center"/>
         </w:trPr>
         <w:tc>
           <w:tcPr>
-            <w:tcW w:w="9351" w:type="dxa"/>
+            <w:tcW w:w="2197" w:type="dxa"/>
           </w:tcPr>
           <w:p>
             <w:pPr>
-              <w:pStyle w:val="PlainText"/>
+              <w:rPr>
+                <w:rStyle w:val="RTiSWDocLiteralText"/>
+              </w:rPr>
+            </w:pPr>
+            <w:r>
+              <w:rPr>
+                <w:rStyle w:val="RTiSWDocLiteralText"/>
+              </w:rPr>
+              <w:t>Round(interval)</w:t>
+            </w:r>
+          </w:p>
+        </w:tc>
+        <w:tc>
+          <w:tcPr>
+            <w:tcW w:w="6708" w:type="dxa"/>
+          </w:tcPr>
+          <w:p>
+            <w:r>
+              <w:t xml:space="preserve">Round the current date/time to the specified interval (e.g., </w:t>
+            </w:r>
+            <w:r>
+              <w:rPr>
+                <w:rStyle w:val="RTiSWDocLiteralText"/>
+              </w:rPr>
+              <w:t>5min</w:t>
+            </w:r>
+            <w:r>
+              <w:t xml:space="preserve">, </w:t>
+            </w:r>
+            <w:r>
+              <w:rPr>
+                <w:rStyle w:val="RTiSWDocLiteralText"/>
+              </w:rPr>
+              <w:t>6hour</w:t>
+            </w:r>
+            <w:r>
+              <w:t xml:space="preserve">).  The default is to round back but see the </w:t>
+            </w:r>
+            <w:proofErr w:type="spellStart"/>
+            <w:proofErr w:type="gramStart"/>
+            <w:r>
+              <w:rPr>
+                <w:rStyle w:val="RTiSWDocLiteralText"/>
+              </w:rPr>
+              <w:t>RoundDirectio</w:t>
+            </w:r>
+            <w:r>
+              <w:rPr>
+                <w:rStyle w:val="RTiSWDocLiteralText"/>
+              </w:rPr>
+              <w:t>n</w:t>
+            </w:r>
+            <w:proofErr w:type="spellEnd"/>
+            <w:r>
+              <w:rPr>
+                <w:rStyle w:val="RTiSWDocLiteralText"/>
+              </w:rPr>
+              <w:t>(</w:t>
+            </w:r>
+            <w:proofErr w:type="gramEnd"/>
+            <w:r>
+              <w:rPr>
+                <w:rStyle w:val="RTiSWDocLiteralText"/>
+              </w:rPr>
+              <w:t>)</w:t>
+            </w:r>
+            <w:r>
+              <w:t xml:space="preserve"> modifier.</w:t>
+            </w:r>
+          </w:p>
+        </w:tc>
+      </w:tr>
+      <w:tr>
+        <w:trPr>
+          <w:jc w:val="center"/>
+        </w:trPr>
+        <w:tc>
+          <w:tcPr>
+            <w:tcW w:w="2197" w:type="dxa"/>
+          </w:tcPr>
+          <w:p>
+            <w:pPr>
+              <w:rPr>
+                <w:rStyle w:val="RTiSWDocLiteralText"/>
+              </w:rPr>
             </w:pPr>
             <w:proofErr w:type="spellStart"/>
             <w:r>
-              <w:t>SetInputPeriod</w:t>
+              <w:rPr>
+                <w:rStyle w:val="RTiSWDocLiteralText"/>
+              </w:rPr>
+              <w:t>RoundDirection</w:t>
             </w:r>
             <w:proofErr w:type="spellEnd"/>
             <w:r>
-              <w:t>(</w:t>
-            </w:r>
-            <w:proofErr w:type="spellStart"/>
-            <w:r>
-              <w:t>InputStart</w:t>
-            </w:r>
-            <w:proofErr w:type="spellEnd"/>
-            <w:r>
-              <w:t>="</w:t>
-            </w:r>
-            <w:proofErr w:type="spellStart"/>
-            <w:r>
-              <w:t>CurrentToMinute</w:t>
-            </w:r>
-            <w:proofErr w:type="spellEnd"/>
-            <w:r>
-              <w:t xml:space="preserve"> - 14Day",</w:t>
+              <w:rPr>
+                <w:rStyle w:val="RTiSWDocLiteralText"/>
+              </w:rPr>
+              <w:t>(&lt;)</w:t>
             </w:r>
           </w:p>
           <w:p>
             <w:pPr>
-              <w:pStyle w:val="PlainText"/>
+              <w:rPr>
+                <w:rStyle w:val="RTiSWDocLiteralText"/>
+              </w:rPr>
             </w:pPr>
-            <w:r>
-              <w:t xml:space="preserve">  </w:t>
-            </w:r>
             <w:proofErr w:type="spellStart"/>
             <w:r>
-              <w:t>InputEnd</w:t>
+              <w:rPr>
+                <w:rStyle w:val="RTiSWDocLiteralText"/>
+              </w:rPr>
+              <w:t>RoundDirection</w:t>
             </w:r>
             <w:proofErr w:type="spellEnd"/>
             <w:r>
-              <w:t>="</w:t>
-            </w:r>
-            <w:proofErr w:type="spellStart"/>
-            <w:r>
-              <w:t>CurrentToMinute</w:t>
-            </w:r>
-            <w:proofErr w:type="spellEnd"/>
-            <w:r>
-              <w:t xml:space="preserve"> + 1Hour")</w:t>
+              <w:rPr>
+                <w:rStyle w:val="RTiSWDocLiteralText"/>
+              </w:rPr>
+              <w:t>(&gt;)</w:t>
+            </w:r>
+          </w:p>
+        </w:tc>
+        <w:tc>
+          <w:tcPr>
+            <w:tcW w:w="6708" w:type="dxa"/>
+          </w:tcPr>
+          <w:p>
+            <w:r>
+              <w:t xml:space="preserve">Indicate which way the </w:t>
+            </w:r>
+            <w:r>
+              <w:rPr>
+                <w:rStyle w:val="RTiSWDocLiteralText"/>
+              </w:rPr>
+              <w:t>Round()</w:t>
+            </w:r>
+            <w:r>
+              <w:t xml:space="preserve"> modifier should round the date/time, one of:</w:t>
             </w:r>
           </w:p>
           <w:p>
             <w:pPr>
-              <w:pStyle w:val="PlainText"/>
+              <w:pStyle w:val="ListParagraph"/>
+              <w:numPr>
+                <w:ilvl w:val="0"/>
+                <w:numId w:val="2"/>
+              </w:numPr>
             </w:pPr>
             <w:r>
-              <w:t># 06754000 - SOUTH PLATTE RIVER NEAR KERSEY</w:t>
+              <w:rPr>
+                <w:rStyle w:val="RTiSWDocLiteralText"/>
+              </w:rPr>
+              <w:t>&lt;</w:t>
+            </w:r>
+            <w:r>
+              <w:t xml:space="preserve"> - round to the nearest past even interval</w:t>
             </w:r>
           </w:p>
           <w:p>
             <w:pPr>
-              <w:pStyle w:val="PlainText"/>
+              <w:pStyle w:val="ListParagraph"/>
+              <w:numPr>
+                <w:ilvl w:val="0"/>
+                <w:numId w:val="2"/>
+              </w:numPr>
             </w:pPr>
             <w:r>
-              <w:t>06754000.DWR.Streamflow-DISCHRG.Irregular~HydroBase</w:t>
+              <w:rPr>
+                <w:rStyle w:val="RTiSWDocLiteralText"/>
+              </w:rPr>
+              <w:t>&gt;</w:t>
+            </w:r>
+            <w:r>
+              <w:t xml:space="preserve"> - round to the nearest future even interval</w:t>
             </w:r>
           </w:p>
         </w:tc>
       </w:tr>
+      <w:tr>
+        <w:trPr>
+          <w:jc w:val="center"/>
+        </w:trPr>
+        <w:tc>
+          <w:tcPr>
+            <w:tcW w:w="2197" w:type="dxa"/>
+          </w:tcPr>
+          <w:p>
+            <w:pPr>
+              <w:rPr>
+                <w:rStyle w:val="RTiSWDocLiteralText"/>
+              </w:rPr>
+            </w:pPr>
+            <w:proofErr w:type="spellStart"/>
+            <w:r>
+              <w:rPr>
+                <w:rStyle w:val="RTiSWDocLiteralText"/>
+              </w:rPr>
+              <w:t>TimeZone</w:t>
+            </w:r>
+            <w:proofErr w:type="spellEnd"/>
+            <w:r>
+              <w:rPr>
+                <w:rStyle w:val="RTiSWDocLiteralText"/>
+              </w:rPr>
+              <w:t>(</w:t>
+            </w:r>
+            <w:proofErr w:type="spellStart"/>
+            <w:r>
+              <w:rPr>
+                <w:rStyle w:val="RTiSWDocLiteralText"/>
+              </w:rPr>
+              <w:t>tzToSet</w:t>
+            </w:r>
+            <w:proofErr w:type="spellEnd"/>
+            <w:r>
+              <w:rPr>
+                <w:rStyle w:val="RTiSWDocLiteralText"/>
+              </w:rPr>
+              <w:t>)</w:t>
+            </w:r>
+          </w:p>
+        </w:tc>
+        <w:tc>
+          <w:tcPr>
+            <w:tcW w:w="6708" w:type="dxa"/>
+          </w:tcPr>
+          <w:p>
+            <w:r>
+              <w:t>Set the time zone for the date/time to the specified time zone string.  This does not shift the time value.  It simply assigns the time zone string.  Blank (no value) can be used to set the time zone to blank.  Note that other commands may handle time zone in a specific way, for example when reading and writing data.</w:t>
+            </w:r>
+          </w:p>
+        </w:tc>
+      </w:tr>
+      <w:bookmarkEnd w:id="1"/>
     </w:tbl>
     <w:p>
       <w:pPr>
@@ -1332,19 +1405,16 @@
 <file path=word/numbering.xml><?xml version="1.0" encoding="utf-8"?>
 <w:numbering xmlns:wpc="http://schemas.microsoft.com/office/word/2010/wordprocessingCanvas" xmlns:mc="http://schemas.openxmlformats.org/markup-compatibility/2006" xmlns:o="urn:schemas-microsoft-com:office:office" xmlns:r="http://schemas.openxmlformats.org/officeDocument/2006/relationships" xmlns:m="http://schemas.openxmlformats.org/officeDocument/2006/math" xmlns:v="urn:schemas-microsoft-com:vml" xmlns:wp14="http://schemas.microsoft.com/office/word/2010/wordprocessingDrawing" xmlns:wp="http://schemas.openxmlformats.org/drawingml/2006/wordprocessingDrawing" xmlns:w10="urn:schemas-microsoft-com:office:word" xmlns:w="http://schemas.openxmlformats.org/wordprocessingml/2006/main" xmlns:w14="http://schemas.microsoft.com/office/word/2010/wordml" xmlns:w15="http://schemas.microsoft.com/office/word/2012/wordml" xmlns:wpg="http://schemas.microsoft.com/office/word/2010/wordprocessingGroup" xmlns:wpi="http://schemas.microsoft.com/office/word/2010/wordprocessingInk" xmlns:wne="http://schemas.microsoft.com/office/word/2006/wordml" xmlns:wps="http://schemas.microsoft.com/office/word/2010/wordprocessingShape" mc:Ignorable="w14 w15 wp14">
   <w:abstractNum w:abstractNumId="0" w15:restartNumberingAfterBreak="0">
-    <w:nsid w:val="7F1056AC"/>
+    <w:nsid w:val="23413BD4"/>
     <w:multiLevelType w:val="hybridMultilevel"/>
-    <w:tmpl w:val="BD3ACA04"/>
+    <w:tmpl w:val="DF24EE86"/>
     <w:lvl w:ilvl="0" w:tplc="04090001">
       <w:start w:val="1"/>
       <w:numFmt w:val="bullet"/>
       <w:lvlText w:val=""/>
       <w:lvlJc w:val="left"/>
       <w:pPr>
-        <w:tabs>
-          <w:tab w:val="num" w:pos="360"/>
-        </w:tabs>
-        <w:ind w:left="360" w:hanging="360"/>
+        <w:ind w:left="720" w:hanging="360"/>
       </w:pPr>
       <w:rPr>
         <w:rFonts w:ascii="Symbol" w:hAnsi="Symbol" w:hint="default"/>
@@ -1356,6 +1426,122 @@
       <w:lvlText w:val="o"/>
       <w:lvlJc w:val="left"/>
       <w:pPr>
+        <w:ind w:left="1440" w:hanging="360"/>
+      </w:pPr>
+      <w:rPr>
+        <w:rFonts w:ascii="Courier New" w:hAnsi="Courier New" w:cs="Courier New" w:hint="default"/>
+      </w:rPr>
+    </w:lvl>
+    <w:lvl w:ilvl="2" w:tplc="04090005" w:tentative="1">
+      <w:start w:val="1"/>
+      <w:numFmt w:val="bullet"/>
+      <w:lvlText w:val=""/>
+      <w:lvlJc w:val="left"/>
+      <w:pPr>
+        <w:ind w:left="2160" w:hanging="360"/>
+      </w:pPr>
+      <w:rPr>
+        <w:rFonts w:ascii="Wingdings" w:hAnsi="Wingdings" w:hint="default"/>
+      </w:rPr>
+    </w:lvl>
+    <w:lvl w:ilvl="3" w:tplc="04090001" w:tentative="1">
+      <w:start w:val="1"/>
+      <w:numFmt w:val="bullet"/>
+      <w:lvlText w:val=""/>
+      <w:lvlJc w:val="left"/>
+      <w:pPr>
+        <w:ind w:left="2880" w:hanging="360"/>
+      </w:pPr>
+      <w:rPr>
+        <w:rFonts w:ascii="Symbol" w:hAnsi="Symbol" w:hint="default"/>
+      </w:rPr>
+    </w:lvl>
+    <w:lvl w:ilvl="4" w:tplc="04090003" w:tentative="1">
+      <w:start w:val="1"/>
+      <w:numFmt w:val="bullet"/>
+      <w:lvlText w:val="o"/>
+      <w:lvlJc w:val="left"/>
+      <w:pPr>
+        <w:ind w:left="3600" w:hanging="360"/>
+      </w:pPr>
+      <w:rPr>
+        <w:rFonts w:ascii="Courier New" w:hAnsi="Courier New" w:cs="Courier New" w:hint="default"/>
+      </w:rPr>
+    </w:lvl>
+    <w:lvl w:ilvl="5" w:tplc="04090005" w:tentative="1">
+      <w:start w:val="1"/>
+      <w:numFmt w:val="bullet"/>
+      <w:lvlText w:val=""/>
+      <w:lvlJc w:val="left"/>
+      <w:pPr>
+        <w:ind w:left="4320" w:hanging="360"/>
+      </w:pPr>
+      <w:rPr>
+        <w:rFonts w:ascii="Wingdings" w:hAnsi="Wingdings" w:hint="default"/>
+      </w:rPr>
+    </w:lvl>
+    <w:lvl w:ilvl="6" w:tplc="04090001" w:tentative="1">
+      <w:start w:val="1"/>
+      <w:numFmt w:val="bullet"/>
+      <w:lvlText w:val=""/>
+      <w:lvlJc w:val="left"/>
+      <w:pPr>
+        <w:ind w:left="5040" w:hanging="360"/>
+      </w:pPr>
+      <w:rPr>
+        <w:rFonts w:ascii="Symbol" w:hAnsi="Symbol" w:hint="default"/>
+      </w:rPr>
+    </w:lvl>
+    <w:lvl w:ilvl="7" w:tplc="04090003" w:tentative="1">
+      <w:start w:val="1"/>
+      <w:numFmt w:val="bullet"/>
+      <w:lvlText w:val="o"/>
+      <w:lvlJc w:val="left"/>
+      <w:pPr>
+        <w:ind w:left="5760" w:hanging="360"/>
+      </w:pPr>
+      <w:rPr>
+        <w:rFonts w:ascii="Courier New" w:hAnsi="Courier New" w:cs="Courier New" w:hint="default"/>
+      </w:rPr>
+    </w:lvl>
+    <w:lvl w:ilvl="8" w:tplc="04090005" w:tentative="1">
+      <w:start w:val="1"/>
+      <w:numFmt w:val="bullet"/>
+      <w:lvlText w:val=""/>
+      <w:lvlJc w:val="left"/>
+      <w:pPr>
+        <w:ind w:left="6480" w:hanging="360"/>
+      </w:pPr>
+      <w:rPr>
+        <w:rFonts w:ascii="Wingdings" w:hAnsi="Wingdings" w:hint="default"/>
+      </w:rPr>
+    </w:lvl>
+  </w:abstractNum>
+  <w:abstractNum w:abstractNumId="1" w15:restartNumberingAfterBreak="0">
+    <w:nsid w:val="7F1056AC"/>
+    <w:multiLevelType w:val="hybridMultilevel"/>
+    <w:tmpl w:val="BD3ACA04"/>
+    <w:lvl w:ilvl="0" w:tplc="04090001">
+      <w:start w:val="1"/>
+      <w:numFmt w:val="bullet"/>
+      <w:lvlText w:val=""/>
+      <w:lvlJc w:val="left"/>
+      <w:pPr>
+        <w:tabs>
+          <w:tab w:val="num" w:pos="360"/>
+        </w:tabs>
+        <w:ind w:left="360" w:hanging="360"/>
+      </w:pPr>
+      <w:rPr>
+        <w:rFonts w:ascii="Symbol" w:hAnsi="Symbol" w:hint="default"/>
+      </w:rPr>
+    </w:lvl>
+    <w:lvl w:ilvl="1" w:tplc="04090003" w:tentative="1">
+      <w:start w:val="1"/>
+      <w:numFmt w:val="bullet"/>
+      <w:lvlText w:val="o"/>
+      <w:lvlJc w:val="left"/>
+      <w:pPr>
         <w:tabs>
           <w:tab w:val="num" w:pos="1080"/>
         </w:tabs>
@@ -1472,6 +1658,9 @@
     </w:lvl>
   </w:abstractNum>
   <w:num w:numId="1">
+    <w:abstractNumId w:val="1"/>
+  </w:num>
+  <w:num w:numId="2">
     <w:abstractNumId w:val="0"/>
   </w:num>
   <w:numIdMacAtCleanup w:val="1"/>
@@ -2095,6 +2284,17 @@
       <w:sz w:val="20"/>
     </w:rPr>
   </w:style>
+  <w:style w:type="paragraph" w:styleId="ListParagraph">
+    <w:name w:val="List Paragraph"/>
+    <w:basedOn w:val="Normal"/>
+    <w:uiPriority w:val="34"/>
+    <w:qFormat/>
+    <w:rsid w:val="00A84D4A"/>
+    <w:pPr>
+      <w:ind w:left="720"/>
+      <w:contextualSpacing/>
+    </w:pPr>
+  </w:style>
 </w:styles>
 </file>
 

</xml_diff>